<commit_message>
fix the list of participants
Fix the list of participants. As mas Alex requested
</commit_message>
<xml_diff>
--- a/raw-files/source-documents/ICSEAS2017-list-of-participants.docx
+++ b/raw-files/source-documents/ICSEAS2017-list-of-participants.docx
@@ -56,8 +56,6 @@
               <w:pStyle w:val="TABLEHEADER"/>
               <w:jc w:val="left"/>
             </w:pPr>
-            <w:bookmarkStart w:id="0" w:name="_GoBack"/>
-            <w:bookmarkEnd w:id="0"/>
           </w:p>
         </w:tc>
         <w:tc>
@@ -12809,6 +12807,7 @@
             <w:tcW w:w="3510" w:type="dxa"/>
             <w:tcBorders>
               <w:top w:val="nil"/>
+              <w:bottom w:val="nil"/>
             </w:tcBorders>
             <w:vAlign w:val="center"/>
           </w:tcPr>
@@ -12832,6 +12831,7 @@
             <w:tcW w:w="709" w:type="dxa"/>
             <w:tcBorders>
               <w:top w:val="nil"/>
+              <w:bottom w:val="nil"/>
             </w:tcBorders>
             <w:vAlign w:val="center"/>
           </w:tcPr>
@@ -12849,6 +12849,7 @@
             <w:tcW w:w="1149" w:type="dxa"/>
             <w:tcBorders>
               <w:top w:val="nil"/>
+              <w:bottom w:val="nil"/>
             </w:tcBorders>
           </w:tcPr>
           <w:p>
@@ -12862,6 +12863,7 @@
             <w:tcW w:w="2126" w:type="dxa"/>
             <w:tcBorders>
               <w:top w:val="nil"/>
+              <w:bottom w:val="nil"/>
             </w:tcBorders>
             <w:vAlign w:val="center"/>
           </w:tcPr>
@@ -12879,6 +12881,7 @@
             <w:tcW w:w="978" w:type="dxa"/>
             <w:tcBorders>
               <w:top w:val="nil"/>
+              <w:bottom w:val="nil"/>
             </w:tcBorders>
             <w:vAlign w:val="center"/>
           </w:tcPr>
@@ -12896,6 +12899,7 @@
             <w:tcW w:w="1275" w:type="dxa"/>
             <w:tcBorders>
               <w:top w:val="nil"/>
+              <w:bottom w:val="nil"/>
             </w:tcBorders>
             <w:shd w:val="clear" w:color="auto" w:fill="auto"/>
             <w:vAlign w:val="center"/>
@@ -12907,6 +12911,508 @@
             <w:r>
               <w:t>Page 156</w:t>
             </w:r>
+          </w:p>
+        </w:tc>
+      </w:tr>
+      <w:tr>
+        <w:trPr>
+          <w:trHeight w:val="454"/>
+        </w:trPr>
+        <w:tc>
+          <w:tcPr>
+            <w:tcW w:w="9747" w:type="dxa"/>
+            <w:gridSpan w:val="6"/>
+            <w:tcBorders>
+              <w:top w:val="nil"/>
+              <w:bottom w:val="nil"/>
+            </w:tcBorders>
+            <w:shd w:val="clear" w:color="auto" w:fill="DD5D26"/>
+            <w:vAlign w:val="center"/>
+          </w:tcPr>
+          <w:p>
+            <w:pPr>
+              <w:jc w:val="center"/>
+            </w:pPr>
+            <w:r>
+              <w:rPr>
+                <w:color w:val="FFFFFF" w:themeColor="background1"/>
+              </w:rPr>
+              <w:t>PARTICIPANTS</w:t>
+            </w:r>
+          </w:p>
+        </w:tc>
+      </w:tr>
+      <w:tr>
+        <w:trPr>
+          <w:trHeight w:val="340"/>
+        </w:trPr>
+        <w:tc>
+          <w:tcPr>
+            <w:tcW w:w="3510" w:type="dxa"/>
+            <w:tcBorders>
+              <w:top w:val="nil"/>
+              <w:bottom w:val="single" w:sz="8" w:space="0" w:color="A6A6A6" w:themeColor="background1" w:themeShade="A6"/>
+            </w:tcBorders>
+            <w:vAlign w:val="center"/>
+          </w:tcPr>
+          <w:p>
+            <w:pPr>
+              <w:pStyle w:val="TABLECONTENT"/>
+              <w:rPr>
+                <w:color w:val="000000"/>
+                <w:lang w:val="en-US"/>
+              </w:rPr>
+            </w:pPr>
+            <w:proofErr w:type="spellStart"/>
+            <w:r>
+              <w:rPr>
+                <w:color w:val="000000"/>
+                <w:lang w:val="en-US"/>
+              </w:rPr>
+              <w:t>Asmun</w:t>
+            </w:r>
+            <w:proofErr w:type="spellEnd"/>
+            <w:r>
+              <w:rPr>
+                <w:color w:val="000000"/>
+                <w:lang w:val="en-US"/>
+              </w:rPr>
+              <w:t xml:space="preserve"> </w:t>
+            </w:r>
+            <w:proofErr w:type="spellStart"/>
+            <w:r>
+              <w:rPr>
+                <w:color w:val="000000"/>
+                <w:lang w:val="en-US"/>
+              </w:rPr>
+              <w:t>Wantu</w:t>
+            </w:r>
+            <w:proofErr w:type="spellEnd"/>
+          </w:p>
+        </w:tc>
+        <w:tc>
+          <w:tcPr>
+            <w:tcW w:w="709" w:type="dxa"/>
+            <w:tcBorders>
+              <w:top w:val="nil"/>
+              <w:bottom w:val="single" w:sz="8" w:space="0" w:color="A6A6A6" w:themeColor="background1" w:themeShade="A6"/>
+            </w:tcBorders>
+            <w:vAlign w:val="center"/>
+          </w:tcPr>
+          <w:p>
+            <w:pPr>
+              <w:pStyle w:val="TABLECONTENT"/>
+            </w:pPr>
+          </w:p>
+        </w:tc>
+        <w:tc>
+          <w:tcPr>
+            <w:tcW w:w="1149" w:type="dxa"/>
+            <w:tcBorders>
+              <w:top w:val="nil"/>
+              <w:bottom w:val="single" w:sz="8" w:space="0" w:color="A6A6A6" w:themeColor="background1" w:themeShade="A6"/>
+            </w:tcBorders>
+          </w:tcPr>
+          <w:p/>
+        </w:tc>
+        <w:tc>
+          <w:tcPr>
+            <w:tcW w:w="2126" w:type="dxa"/>
+            <w:tcBorders>
+              <w:top w:val="nil"/>
+              <w:bottom w:val="single" w:sz="8" w:space="0" w:color="A6A6A6" w:themeColor="background1" w:themeShade="A6"/>
+            </w:tcBorders>
+            <w:vAlign w:val="center"/>
+          </w:tcPr>
+          <w:p>
+            <w:pPr>
+              <w:pStyle w:val="TABLECONTENT"/>
+            </w:pPr>
+          </w:p>
+        </w:tc>
+        <w:tc>
+          <w:tcPr>
+            <w:tcW w:w="978" w:type="dxa"/>
+            <w:tcBorders>
+              <w:top w:val="nil"/>
+              <w:bottom w:val="single" w:sz="8" w:space="0" w:color="A6A6A6" w:themeColor="background1" w:themeShade="A6"/>
+            </w:tcBorders>
+            <w:vAlign w:val="center"/>
+          </w:tcPr>
+          <w:p>
+            <w:pPr>
+              <w:pStyle w:val="TABLECONTENT"/>
+            </w:pPr>
+          </w:p>
+        </w:tc>
+        <w:tc>
+          <w:tcPr>
+            <w:tcW w:w="1275" w:type="dxa"/>
+            <w:tcBorders>
+              <w:top w:val="nil"/>
+              <w:bottom w:val="single" w:sz="8" w:space="0" w:color="A6A6A6" w:themeColor="background1" w:themeShade="A6"/>
+            </w:tcBorders>
+            <w:shd w:val="clear" w:color="auto" w:fill="auto"/>
+            <w:vAlign w:val="center"/>
+          </w:tcPr>
+          <w:p>
+            <w:pPr>
+              <w:pStyle w:val="TABLECONTENT"/>
+            </w:pPr>
+          </w:p>
+        </w:tc>
+        <w:bookmarkStart w:id="0" w:name="_GoBack"/>
+        <w:bookmarkEnd w:id="0"/>
+      </w:tr>
+      <w:tr>
+        <w:trPr>
+          <w:trHeight w:val="340"/>
+        </w:trPr>
+        <w:tc>
+          <w:tcPr>
+            <w:tcW w:w="3510" w:type="dxa"/>
+            <w:tcBorders>
+              <w:top w:val="single" w:sz="8" w:space="0" w:color="A6A6A6" w:themeColor="background1" w:themeShade="A6"/>
+              <w:bottom w:val="single" w:sz="8" w:space="0" w:color="A6A6A6" w:themeColor="background1" w:themeShade="A6"/>
+            </w:tcBorders>
+            <w:vAlign w:val="center"/>
+          </w:tcPr>
+          <w:p>
+            <w:pPr>
+              <w:pStyle w:val="TABLECONTENT"/>
+              <w:rPr>
+                <w:color w:val="000000"/>
+                <w:lang w:val="en-US"/>
+              </w:rPr>
+            </w:pPr>
+            <w:r>
+              <w:rPr>
+                <w:color w:val="000000"/>
+                <w:lang w:val="en-US"/>
+              </w:rPr>
+              <w:t xml:space="preserve">Novi </w:t>
+            </w:r>
+            <w:proofErr w:type="spellStart"/>
+            <w:r>
+              <w:rPr>
+                <w:color w:val="000000"/>
+                <w:lang w:val="en-US"/>
+              </w:rPr>
+              <w:t>Rusnarty</w:t>
+            </w:r>
+            <w:proofErr w:type="spellEnd"/>
+            <w:r>
+              <w:rPr>
+                <w:color w:val="000000"/>
+                <w:lang w:val="en-US"/>
+              </w:rPr>
+              <w:t xml:space="preserve"> </w:t>
+            </w:r>
+            <w:proofErr w:type="spellStart"/>
+            <w:r>
+              <w:rPr>
+                <w:color w:val="000000"/>
+                <w:lang w:val="en-US"/>
+              </w:rPr>
+              <w:t>Usu</w:t>
+            </w:r>
+            <w:proofErr w:type="spellEnd"/>
+          </w:p>
+        </w:tc>
+        <w:tc>
+          <w:tcPr>
+            <w:tcW w:w="709" w:type="dxa"/>
+            <w:tcBorders>
+              <w:top w:val="single" w:sz="8" w:space="0" w:color="A6A6A6" w:themeColor="background1" w:themeShade="A6"/>
+              <w:bottom w:val="single" w:sz="8" w:space="0" w:color="A6A6A6" w:themeColor="background1" w:themeShade="A6"/>
+            </w:tcBorders>
+            <w:vAlign w:val="center"/>
+          </w:tcPr>
+          <w:p>
+            <w:pPr>
+              <w:pStyle w:val="TABLECONTENT"/>
+            </w:pPr>
+          </w:p>
+        </w:tc>
+        <w:tc>
+          <w:tcPr>
+            <w:tcW w:w="1149" w:type="dxa"/>
+            <w:tcBorders>
+              <w:top w:val="single" w:sz="8" w:space="0" w:color="A6A6A6" w:themeColor="background1" w:themeShade="A6"/>
+              <w:bottom w:val="single" w:sz="8" w:space="0" w:color="A6A6A6" w:themeColor="background1" w:themeShade="A6"/>
+            </w:tcBorders>
+          </w:tcPr>
+          <w:p/>
+        </w:tc>
+        <w:tc>
+          <w:tcPr>
+            <w:tcW w:w="2126" w:type="dxa"/>
+            <w:tcBorders>
+              <w:top w:val="single" w:sz="8" w:space="0" w:color="A6A6A6" w:themeColor="background1" w:themeShade="A6"/>
+              <w:bottom w:val="single" w:sz="8" w:space="0" w:color="A6A6A6" w:themeColor="background1" w:themeShade="A6"/>
+            </w:tcBorders>
+            <w:vAlign w:val="center"/>
+          </w:tcPr>
+          <w:p>
+            <w:pPr>
+              <w:pStyle w:val="TABLECONTENT"/>
+            </w:pPr>
+          </w:p>
+        </w:tc>
+        <w:tc>
+          <w:tcPr>
+            <w:tcW w:w="978" w:type="dxa"/>
+            <w:tcBorders>
+              <w:top w:val="single" w:sz="8" w:space="0" w:color="A6A6A6" w:themeColor="background1" w:themeShade="A6"/>
+              <w:bottom w:val="single" w:sz="8" w:space="0" w:color="A6A6A6" w:themeColor="background1" w:themeShade="A6"/>
+            </w:tcBorders>
+            <w:vAlign w:val="center"/>
+          </w:tcPr>
+          <w:p>
+            <w:pPr>
+              <w:pStyle w:val="TABLECONTENT"/>
+            </w:pPr>
+          </w:p>
+        </w:tc>
+        <w:tc>
+          <w:tcPr>
+            <w:tcW w:w="1275" w:type="dxa"/>
+            <w:tcBorders>
+              <w:top w:val="single" w:sz="8" w:space="0" w:color="A6A6A6" w:themeColor="background1" w:themeShade="A6"/>
+              <w:bottom w:val="single" w:sz="8" w:space="0" w:color="A6A6A6" w:themeColor="background1" w:themeShade="A6"/>
+            </w:tcBorders>
+            <w:shd w:val="clear" w:color="auto" w:fill="auto"/>
+            <w:vAlign w:val="center"/>
+          </w:tcPr>
+          <w:p>
+            <w:pPr>
+              <w:pStyle w:val="TABLECONTENT"/>
+            </w:pPr>
+          </w:p>
+        </w:tc>
+      </w:tr>
+      <w:tr>
+        <w:trPr>
+          <w:trHeight w:val="340"/>
+        </w:trPr>
+        <w:tc>
+          <w:tcPr>
+            <w:tcW w:w="3510" w:type="dxa"/>
+            <w:tcBorders>
+              <w:top w:val="single" w:sz="8" w:space="0" w:color="A6A6A6" w:themeColor="background1" w:themeShade="A6"/>
+              <w:bottom w:val="single" w:sz="8" w:space="0" w:color="A6A6A6" w:themeColor="background1" w:themeShade="A6"/>
+            </w:tcBorders>
+            <w:vAlign w:val="center"/>
+          </w:tcPr>
+          <w:p>
+            <w:pPr>
+              <w:pStyle w:val="TABLECONTENT"/>
+              <w:rPr>
+                <w:color w:val="000000"/>
+                <w:lang w:val="en-US"/>
+              </w:rPr>
+            </w:pPr>
+            <w:proofErr w:type="spellStart"/>
+            <w:r>
+              <w:rPr>
+                <w:color w:val="000000"/>
+                <w:lang w:val="en-US"/>
+              </w:rPr>
+              <w:t>Rizki</w:t>
+            </w:r>
+            <w:proofErr w:type="spellEnd"/>
+            <w:r>
+              <w:rPr>
+                <w:color w:val="000000"/>
+                <w:lang w:val="en-US"/>
+              </w:rPr>
+              <w:t xml:space="preserve"> Ananda Ramadhan</w:t>
+            </w:r>
+          </w:p>
+        </w:tc>
+        <w:tc>
+          <w:tcPr>
+            <w:tcW w:w="709" w:type="dxa"/>
+            <w:tcBorders>
+              <w:top w:val="single" w:sz="8" w:space="0" w:color="A6A6A6" w:themeColor="background1" w:themeShade="A6"/>
+              <w:bottom w:val="single" w:sz="8" w:space="0" w:color="A6A6A6" w:themeColor="background1" w:themeShade="A6"/>
+            </w:tcBorders>
+            <w:vAlign w:val="center"/>
+          </w:tcPr>
+          <w:p>
+            <w:pPr>
+              <w:pStyle w:val="TABLECONTENT"/>
+            </w:pPr>
+          </w:p>
+        </w:tc>
+        <w:tc>
+          <w:tcPr>
+            <w:tcW w:w="1149" w:type="dxa"/>
+            <w:tcBorders>
+              <w:top w:val="single" w:sz="8" w:space="0" w:color="A6A6A6" w:themeColor="background1" w:themeShade="A6"/>
+              <w:bottom w:val="single" w:sz="8" w:space="0" w:color="A6A6A6" w:themeColor="background1" w:themeShade="A6"/>
+            </w:tcBorders>
+          </w:tcPr>
+          <w:p/>
+        </w:tc>
+        <w:tc>
+          <w:tcPr>
+            <w:tcW w:w="2126" w:type="dxa"/>
+            <w:tcBorders>
+              <w:top w:val="single" w:sz="8" w:space="0" w:color="A6A6A6" w:themeColor="background1" w:themeShade="A6"/>
+              <w:bottom w:val="single" w:sz="8" w:space="0" w:color="A6A6A6" w:themeColor="background1" w:themeShade="A6"/>
+            </w:tcBorders>
+            <w:vAlign w:val="center"/>
+          </w:tcPr>
+          <w:p>
+            <w:pPr>
+              <w:pStyle w:val="TABLECONTENT"/>
+            </w:pPr>
+          </w:p>
+        </w:tc>
+        <w:tc>
+          <w:tcPr>
+            <w:tcW w:w="978" w:type="dxa"/>
+            <w:tcBorders>
+              <w:top w:val="single" w:sz="8" w:space="0" w:color="A6A6A6" w:themeColor="background1" w:themeShade="A6"/>
+              <w:bottom w:val="single" w:sz="8" w:space="0" w:color="A6A6A6" w:themeColor="background1" w:themeShade="A6"/>
+            </w:tcBorders>
+            <w:vAlign w:val="center"/>
+          </w:tcPr>
+          <w:p>
+            <w:pPr>
+              <w:pStyle w:val="TABLECONTENT"/>
+            </w:pPr>
+          </w:p>
+        </w:tc>
+        <w:tc>
+          <w:tcPr>
+            <w:tcW w:w="1275" w:type="dxa"/>
+            <w:tcBorders>
+              <w:top w:val="single" w:sz="8" w:space="0" w:color="A6A6A6" w:themeColor="background1" w:themeShade="A6"/>
+              <w:bottom w:val="single" w:sz="8" w:space="0" w:color="A6A6A6" w:themeColor="background1" w:themeShade="A6"/>
+            </w:tcBorders>
+            <w:shd w:val="clear" w:color="auto" w:fill="auto"/>
+            <w:vAlign w:val="center"/>
+          </w:tcPr>
+          <w:p>
+            <w:pPr>
+              <w:pStyle w:val="TABLECONTENT"/>
+            </w:pPr>
+          </w:p>
+        </w:tc>
+      </w:tr>
+      <w:tr>
+        <w:trPr>
+          <w:trHeight w:val="340"/>
+        </w:trPr>
+        <w:tc>
+          <w:tcPr>
+            <w:tcW w:w="3510" w:type="dxa"/>
+            <w:tcBorders>
+              <w:top w:val="single" w:sz="8" w:space="0" w:color="A6A6A6" w:themeColor="background1" w:themeShade="A6"/>
+            </w:tcBorders>
+            <w:vAlign w:val="center"/>
+          </w:tcPr>
+          <w:p>
+            <w:pPr>
+              <w:pStyle w:val="TABLECONTENT"/>
+              <w:rPr>
+                <w:color w:val="000000"/>
+                <w:lang w:val="en-US"/>
+              </w:rPr>
+            </w:pPr>
+            <w:proofErr w:type="spellStart"/>
+            <w:r>
+              <w:rPr>
+                <w:color w:val="000000"/>
+                <w:lang w:val="en-US"/>
+              </w:rPr>
+              <w:t>Zulaeha</w:t>
+            </w:r>
+            <w:proofErr w:type="spellEnd"/>
+            <w:r>
+              <w:rPr>
+                <w:color w:val="000000"/>
+                <w:lang w:val="en-US"/>
+              </w:rPr>
+              <w:t xml:space="preserve"> </w:t>
+            </w:r>
+            <w:proofErr w:type="spellStart"/>
+            <w:r>
+              <w:rPr>
+                <w:color w:val="000000"/>
+                <w:lang w:val="en-US"/>
+              </w:rPr>
+              <w:t>Laisa</w:t>
+            </w:r>
+            <w:proofErr w:type="spellEnd"/>
+          </w:p>
+        </w:tc>
+        <w:tc>
+          <w:tcPr>
+            <w:tcW w:w="709" w:type="dxa"/>
+            <w:tcBorders>
+              <w:top w:val="single" w:sz="8" w:space="0" w:color="A6A6A6" w:themeColor="background1" w:themeShade="A6"/>
+            </w:tcBorders>
+            <w:vAlign w:val="center"/>
+          </w:tcPr>
+          <w:p>
+            <w:pPr>
+              <w:pStyle w:val="TABLECONTENT"/>
+            </w:pPr>
+          </w:p>
+        </w:tc>
+        <w:tc>
+          <w:tcPr>
+            <w:tcW w:w="1149" w:type="dxa"/>
+            <w:tcBorders>
+              <w:top w:val="single" w:sz="8" w:space="0" w:color="A6A6A6" w:themeColor="background1" w:themeShade="A6"/>
+            </w:tcBorders>
+          </w:tcPr>
+          <w:p/>
+        </w:tc>
+        <w:tc>
+          <w:tcPr>
+            <w:tcW w:w="2126" w:type="dxa"/>
+            <w:tcBorders>
+              <w:top w:val="single" w:sz="8" w:space="0" w:color="A6A6A6" w:themeColor="background1" w:themeShade="A6"/>
+            </w:tcBorders>
+            <w:vAlign w:val="center"/>
+          </w:tcPr>
+          <w:p>
+            <w:pPr>
+              <w:pStyle w:val="TABLECONTENT"/>
+            </w:pPr>
+          </w:p>
+        </w:tc>
+        <w:tc>
+          <w:tcPr>
+            <w:tcW w:w="978" w:type="dxa"/>
+            <w:tcBorders>
+              <w:top w:val="single" w:sz="8" w:space="0" w:color="A6A6A6" w:themeColor="background1" w:themeShade="A6"/>
+            </w:tcBorders>
+            <w:vAlign w:val="center"/>
+          </w:tcPr>
+          <w:p>
+            <w:pPr>
+              <w:pStyle w:val="TABLECONTENT"/>
+            </w:pPr>
+          </w:p>
+        </w:tc>
+        <w:tc>
+          <w:tcPr>
+            <w:tcW w:w="1275" w:type="dxa"/>
+            <w:tcBorders>
+              <w:top w:val="single" w:sz="8" w:space="0" w:color="A6A6A6" w:themeColor="background1" w:themeShade="A6"/>
+            </w:tcBorders>
+            <w:shd w:val="clear" w:color="auto" w:fill="auto"/>
+            <w:vAlign w:val="center"/>
+          </w:tcPr>
+          <w:p>
+            <w:pPr>
+              <w:pStyle w:val="TABLECONTENT"/>
+            </w:pPr>
           </w:p>
         </w:tc>
       </w:tr>
@@ -13034,6 +13540,7 @@
           </w:placeholder>
           <w:text/>
         </w:sdtPr>
+        <w:sdtEndPr/>
         <w:sdtContent>
           <w:tc>
             <w:tcPr>
@@ -13058,7 +13565,16 @@
                   <w:sz w:val="18"/>
                   <w:szCs w:val="18"/>
                 </w:rPr>
-                <w:t>ICSEAS 2017 LIST OF PRESENTERS</w:t>
+                <w:t xml:space="preserve">ICSEAS 2017 LIST OF </w:t>
+              </w:r>
+              <w:r>
+                <w:rPr>
+                  <w:caps/>
+                  <w:color w:val="808080" w:themeColor="background1" w:themeShade="80"/>
+                  <w:sz w:val="18"/>
+                  <w:szCs w:val="18"/>
+                </w:rPr>
+                <w:t>participants</w:t>
               </w:r>
             </w:p>
           </w:tc>
@@ -13218,6 +13734,7 @@
           </w:placeholder>
           <w:text/>
         </w:sdtPr>
+        <w:sdtEndPr/>
         <w:sdtContent>
           <w:tc>
             <w:tcPr>
@@ -13242,7 +13759,16 @@
                   <w:sz w:val="18"/>
                   <w:szCs w:val="18"/>
                 </w:rPr>
-                <w:t>ICSEAS 2017 LIST OF PRESENTERS</w:t>
+                <w:t xml:space="preserve">ICSEAS 2017 LIST OF </w:t>
+              </w:r>
+              <w:r>
+                <w:rPr>
+                  <w:caps/>
+                  <w:color w:val="808080" w:themeColor="background1" w:themeShade="80"/>
+                  <w:sz w:val="18"/>
+                  <w:szCs w:val="18"/>
+                </w:rPr>
+                <w:t>PARTICIPANTS</w:t>
               </w:r>
             </w:p>
           </w:tc>
@@ -14556,6 +15082,7 @@
     <w:rsid w:val="008500C7"/>
     <w:rsid w:val="009458AF"/>
     <w:rsid w:val="009A0F77"/>
+    <w:rsid w:val="00E403AA"/>
     <w:rsid w:val="00F441AB"/>
     <w:rsid w:val="00FA721E"/>
   </w:rsids>

</xml_diff>